<commit_message>
Updated license and docs
</commit_message>
<xml_diff>
--- a/docs/Membrane Model User Manual.docx
+++ b/docs/Membrane Model User Manual.docx
@@ -1,6 +1,6 @@
 
 <file path=word/document.xml><?xml version="1.0" encoding="utf-8"?>
-<w:document xmlns:wpc="http://schemas.microsoft.com/office/word/2010/wordprocessingCanvas" xmlns:mc="http://schemas.openxmlformats.org/markup-compatibility/2006" xmlns:o="urn:schemas-microsoft-com:office:office" xmlns:r="http://schemas.openxmlformats.org/officeDocument/2006/relationships" xmlns:m="http://schemas.openxmlformats.org/officeDocument/2006/math" xmlns:v="urn:schemas-microsoft-com:vml" xmlns:wp14="http://schemas.microsoft.com/office/word/2010/wordprocessingDrawing" xmlns:wp="http://schemas.openxmlformats.org/drawingml/2006/wordprocessingDrawing" xmlns:w10="urn:schemas-microsoft-com:office:word" xmlns:w="http://schemas.openxmlformats.org/wordprocessingml/2006/main" xmlns:w14="http://schemas.microsoft.com/office/word/2010/wordml" xmlns:w15="http://schemas.microsoft.com/office/word/2012/wordml" xmlns:wpg="http://schemas.microsoft.com/office/word/2010/wordprocessingGroup" xmlns:wpi="http://schemas.microsoft.com/office/word/2010/wordprocessingInk" xmlns:wne="http://schemas.microsoft.com/office/word/2006/wordml" xmlns:wps="http://schemas.microsoft.com/office/word/2010/wordprocessingShape" mc:Ignorable="w14 w15 wp14">
+<w:document xmlns:wpc="http://schemas.microsoft.com/office/word/2010/wordprocessingCanvas" xmlns:cx="http://schemas.microsoft.com/office/drawing/2014/chartex" xmlns:cx1="http://schemas.microsoft.com/office/drawing/2015/9/8/chartex" xmlns:mc="http://schemas.openxmlformats.org/markup-compatibility/2006" xmlns:o="urn:schemas-microsoft-com:office:office" xmlns:r="http://schemas.openxmlformats.org/officeDocument/2006/relationships" xmlns:m="http://schemas.openxmlformats.org/officeDocument/2006/math" xmlns:v="urn:schemas-microsoft-com:vml" xmlns:wp14="http://schemas.microsoft.com/office/word/2010/wordprocessingDrawing" xmlns:wp="http://schemas.openxmlformats.org/drawingml/2006/wordprocessingDrawing" xmlns:w10="urn:schemas-microsoft-com:office:word" xmlns:w="http://schemas.openxmlformats.org/wordprocessingml/2006/main" xmlns:w14="http://schemas.microsoft.com/office/word/2010/wordml" xmlns:w15="http://schemas.microsoft.com/office/word/2012/wordml" xmlns:w16se="http://schemas.microsoft.com/office/word/2015/wordml/symex" xmlns:wpg="http://schemas.microsoft.com/office/word/2010/wordprocessingGroup" xmlns:wpi="http://schemas.microsoft.com/office/word/2010/wordprocessingInk" xmlns:wne="http://schemas.microsoft.com/office/word/2006/wordml" xmlns:wps="http://schemas.microsoft.com/office/word/2010/wordprocessingShape" mc:Ignorable="w14 w15 w16se wp14">
   <w:body>
     <w:p>
       <w:pPr>
@@ -488,7 +488,7 @@
         <w:pStyle w:val="URSCover18ptBlueFont"/>
       </w:pPr>
       <w:r>
-        <w:t>Version 2.0.0</w:t>
+        <w:t>Version 2.0.1</w:t>
       </w:r>
     </w:p>
     <w:p>
@@ -501,7 +501,7 @@
         <w:pStyle w:val="URSCover18ptBlueFont"/>
       </w:pPr>
       <w:r>
-        <w:t>March 2018</w:t>
+        <w:t>Aug 2019</w:t>
       </w:r>
     </w:p>
     <w:p>
@@ -544,7 +544,7 @@
         <w:rPr>
           <w:rFonts w:ascii="Arial" w:eastAsia="Arial" w:hAnsi="Arial" w:cs="Arial"/>
         </w:rPr>
-        <w:t>opyright (c) 2012 - 2018</w:t>
+        <w:t>opyright (c) 2012 - 2019</w:t>
       </w:r>
     </w:p>
     <w:p>
@@ -586,7 +586,31 @@
         <w:rPr>
           <w:rFonts w:ascii="Arial" w:eastAsia="Arial" w:hAnsi="Arial" w:cs="Arial"/>
         </w:rPr>
-        <w:t xml:space="preserve"> was produced under the DOE Carbon Capture Simulation Initiative (CCSI), and is copyright (c) 2012 - 2018 by the software owners: Oak Ridge Institute for Science and Education (ORISE), Los Alamos National Security, LLC., Lawrence Livermore National Security, LLC., The Regents of the University of California, through Lawrence Berkeley National Laboratory, Battelle Memorial Institute, Pacific Northwest Division through Pacific Northwest National Laboratory, Carnegie Mellon University, West Virginia University, Boston University, the Trustees of Princeton University, The University of Texas at Austin, URS Energy &amp; Construction, Inc., et al.. All rights reserved.</w:t>
+        <w:t xml:space="preserve"> was produced under the DOE Carbon Capture Simulation Initiative (CCSI), </w:t>
+      </w:r>
+      <w:r>
+        <w:rPr>
+          <w:rFonts w:ascii="Arial" w:eastAsia="Arial" w:hAnsi="Arial" w:cs="Arial"/>
+        </w:rPr>
+        <w:t>and is copyright (c) 2012 - 2019</w:t>
+      </w:r>
+      <w:r>
+        <w:rPr>
+          <w:rFonts w:ascii="Arial" w:eastAsia="Arial" w:hAnsi="Arial" w:cs="Arial"/>
+        </w:rPr>
+        <w:t xml:space="preserve"> by the software owners: Oak Ridge Institute for Science and Education (ORISE), </w:t>
+      </w:r>
+      <w:r>
+        <w:rPr>
+          <w:rFonts w:ascii="Arial" w:eastAsia="Arial" w:hAnsi="Arial" w:cs="Arial"/>
+        </w:rPr>
+        <w:t>TRIAD</w:t>
+      </w:r>
+      <w:r>
+        <w:rPr>
+          <w:rFonts w:ascii="Arial" w:eastAsia="Arial" w:hAnsi="Arial" w:cs="Arial"/>
+        </w:rPr>
+        <w:t xml:space="preserve"> National Security, LLC., Lawrence Livermore National Security, LLC., The Regents of the University of California, through Lawrence Berkeley National Laboratory, Battelle Memorial Institute, Pacific Northwest Division through Pacific Northwest National Laboratory, Carnegie Mellon University, West Virginia University, Boston University, the Trustees of Princeton University, The University of Texas at Austin, URS Energy &amp; Construction, Inc., et al.. All rights reserved.</w:t>
       </w:r>
     </w:p>
     <w:p>
@@ -642,12 +666,30 @@
         <w:rPr>
           <w:rFonts w:ascii="Arial" w:eastAsia="Arial" w:hAnsi="Arial" w:cs="Arial"/>
         </w:rPr>
-        <w:t xml:space="preserve"> Copyright (c) 2012 - 2018, by the software owners: Oak Ridge Institute for Science and Education (ORISE), Los Alamos National Security, LLC., Lawrence Livermore National Security, LLC., The Regents of the University of California, through Lawrence Berkeley National Laboratory, Battelle Memorial Institute, Pacific Northwest Division through Pacific Northwest National Laboratory, Carnegie Mellon University, West Virginia University, Boston University, the Trustees of Princeton University, The University of Texas at Austin, URS Energy &amp; Construction, Inc., et al. All rights reserved.</w:t>
+        <w:t xml:space="preserve"> Copyright (c) 2012 - 2019</w:t>
+      </w:r>
+      <w:r>
+        <w:rPr>
+          <w:rFonts w:ascii="Arial" w:eastAsia="Arial" w:hAnsi="Arial" w:cs="Arial"/>
+        </w:rPr>
+        <w:t xml:space="preserve">, by the software owners: Oak Ridge Institute for Science and Education (ORISE), </w:t>
+      </w:r>
+      <w:r>
+        <w:rPr>
+          <w:rFonts w:ascii="Arial" w:eastAsia="Arial" w:hAnsi="Arial" w:cs="Arial"/>
+        </w:rPr>
+        <w:t>TRIAD</w:t>
+      </w:r>
+      <w:r>
+        <w:rPr>
+          <w:rFonts w:ascii="Arial" w:eastAsia="Arial" w:hAnsi="Arial" w:cs="Arial"/>
+        </w:rPr>
+        <w:t xml:space="preserve"> National Security, LLC., Lawrence Livermore National Security, LLC., The Regents of the University of California, through Lawrence Berkeley National Laboratory, Battelle Memorial Institute, Pacific Northwest Division through Pacific Northwest National Laboratory, Carnegie Mellon University, West Virginia University, Boston University, the Trustees of Princeton University, The University of Texas at Austin, URS Energy &amp; Construction, Inc., et al. All rights reserved.</w:t>
       </w:r>
     </w:p>
     <w:p>
       <w:pPr>
-        <w:spacing w:before="480" w:after="120" w:line="276" w:lineRule="auto"/>
+        <w:spacing w:after="120" w:line="240" w:lineRule="auto"/>
         <w:rPr>
           <w:rFonts w:ascii="Arial" w:eastAsia="Arial" w:hAnsi="Arial" w:cs="Arial"/>
         </w:rPr>
@@ -667,7 +709,7 @@
           <w:ilvl w:val="0"/>
           <w:numId w:val="69"/>
         </w:numPr>
-        <w:spacing w:before="480" w:after="120" w:line="276" w:lineRule="auto"/>
+        <w:spacing w:after="120" w:line="240" w:lineRule="auto"/>
         <w:contextualSpacing w:val="0"/>
         <w:rPr>
           <w:rFonts w:ascii="Arial" w:eastAsia="Arial" w:hAnsi="Arial" w:cs="Arial"/>
@@ -688,7 +730,7 @@
           <w:ilvl w:val="0"/>
           <w:numId w:val="69"/>
         </w:numPr>
-        <w:spacing w:before="480" w:after="120" w:line="276" w:lineRule="auto"/>
+        <w:spacing w:after="120" w:line="240" w:lineRule="auto"/>
         <w:contextualSpacing w:val="0"/>
         <w:rPr>
           <w:rFonts w:ascii="Arial" w:eastAsia="Arial" w:hAnsi="Arial" w:cs="Arial"/>
@@ -709,7 +751,7 @@
           <w:ilvl w:val="0"/>
           <w:numId w:val="69"/>
         </w:numPr>
-        <w:spacing w:before="480" w:after="120" w:line="276" w:lineRule="auto"/>
+        <w:spacing w:after="120" w:line="240" w:lineRule="auto"/>
         <w:contextualSpacing w:val="0"/>
         <w:rPr>
           <w:rFonts w:ascii="Arial" w:eastAsia="Arial" w:hAnsi="Arial" w:cs="Arial"/>
@@ -719,8 +761,26 @@
         <w:rPr>
           <w:rFonts w:ascii="Arial" w:eastAsia="Arial" w:hAnsi="Arial" w:cs="Arial"/>
         </w:rPr>
+        <w:t xml:space="preserve">Neither the name of the Carbon Capture Simulation Initiative, U.S. Dept. of Energy, the National Energy Technology Laboratory, Oak Ridge Institute for Science and Education (ORISE), </w:t>
+      </w:r>
+      <w:r>
+        <w:rPr>
+          <w:rFonts w:ascii="Arial" w:eastAsia="Arial" w:hAnsi="Arial" w:cs="Arial"/>
+        </w:rPr>
+        <w:t>TRIAD</w:t>
+      </w:r>
+      <w:r>
+        <w:rPr>
+          <w:rFonts w:ascii="Arial" w:eastAsia="Arial" w:hAnsi="Arial" w:cs="Arial"/>
+        </w:rPr>
+        <w:t xml:space="preserve"> National Security, LLC., Lawrence Livermore National Security, LLC., the University of California, Lawrence Berkeley National Laboratory, Battelle Memorial </w:t>
+      </w:r>
+      <w:r>
+        <w:rPr>
+          <w:rFonts w:ascii="Arial" w:eastAsia="Arial" w:hAnsi="Arial" w:cs="Arial"/>
+        </w:rPr>
         <w:lastRenderedPageBreak/>
-        <w:t>Neither the name of the Carbon Capture Simulation Initiative, U.S. Dept. of Energy, the National Energy Technology Laboratory, Oak Ridge Institute for Science and Education (ORISE), Los Alamos National Security, LLC., Lawrence Livermore National Security, LLC., the University of California, Lawrence Berkeley National Laboratory, Battelle Memorial Institute, Pacific Northwest National Laboratory, Carnegie Mellon University, West Virginia University, Boston University, the Trustees of Princeton University, the University of Texas at Austin, URS Energy &amp; Construction, Inc., nor the names of its contributors may be used to endorse or promote products derived from this software without specific prior written permission.</w:t>
+        <w:t>Institute, Pacific Northwest National Laboratory, Carnegie Mellon University, West Virginia University, Boston University, the Trustees of Princeton University, the University of Texas at Austin, URS Energy &amp; Construction, Inc., nor the names of its contributors may be used to endorse or promote products derived from this software without specific prior written permission.</w:t>
       </w:r>
     </w:p>
     <w:p>
@@ -923,7 +983,7 @@
                 <w:sz w:val="22"/>
                 <w:szCs w:val="22"/>
               </w:rPr>
-              <w:t>2015.06.0</w:t>
+              <w:t>2.0.1</w:t>
             </w:r>
           </w:p>
         </w:tc>
@@ -946,8 +1006,10 @@
                 <w:sz w:val="22"/>
                 <w:szCs w:val="22"/>
               </w:rPr>
-              <w:t>06/30/2015</w:t>
+              <w:t>08/15/2019</w:t>
             </w:r>
+            <w:bookmarkStart w:id="1" w:name="_GoBack"/>
+            <w:bookmarkEnd w:id="1"/>
           </w:p>
         </w:tc>
         <w:tc>
@@ -969,7 +1031,7 @@
                 <w:sz w:val="22"/>
                 <w:szCs w:val="22"/>
               </w:rPr>
-              <w:t>2015 June IAB Release – The manual was updated to reflect modelling of pressure drop in the shell side of membrane model. The results shown in this manual have been generated using ACM V8.4 and Aspen Properties V8.4.</w:t>
+              <w:t>Patch update</w:t>
             </w:r>
           </w:p>
         </w:tc>
@@ -1042,6 +1104,80 @@
           </w:p>
         </w:tc>
       </w:tr>
+      <w:tr>
+        <w:trPr>
+          <w:cantSplit/>
+        </w:trPr>
+        <w:tc>
+          <w:tcPr>
+            <w:tcW w:w="1350" w:type="dxa"/>
+          </w:tcPr>
+          <w:p>
+            <w:pPr>
+              <w:pStyle w:val="URSTableTextLeft"/>
+              <w:rPr>
+                <w:rFonts w:ascii="Times New Roman" w:hAnsi="Times New Roman" w:cs="Times New Roman"/>
+                <w:sz w:val="22"/>
+                <w:szCs w:val="22"/>
+              </w:rPr>
+            </w:pPr>
+            <w:r>
+              <w:rPr>
+                <w:rFonts w:ascii="Times New Roman" w:hAnsi="Times New Roman" w:cs="Times New Roman"/>
+                <w:sz w:val="22"/>
+                <w:szCs w:val="22"/>
+              </w:rPr>
+              <w:t>2015.06.0</w:t>
+            </w:r>
+          </w:p>
+        </w:tc>
+        <w:tc>
+          <w:tcPr>
+            <w:tcW w:w="1260" w:type="dxa"/>
+          </w:tcPr>
+          <w:p>
+            <w:pPr>
+              <w:pStyle w:val="URSTableTextLeft"/>
+              <w:rPr>
+                <w:rFonts w:ascii="Times New Roman" w:hAnsi="Times New Roman" w:cs="Times New Roman"/>
+                <w:sz w:val="22"/>
+                <w:szCs w:val="22"/>
+              </w:rPr>
+            </w:pPr>
+            <w:r>
+              <w:rPr>
+                <w:rFonts w:ascii="Times New Roman" w:hAnsi="Times New Roman" w:cs="Times New Roman"/>
+                <w:sz w:val="22"/>
+                <w:szCs w:val="22"/>
+              </w:rPr>
+              <w:t>06/30/2015</w:t>
+            </w:r>
+          </w:p>
+        </w:tc>
+        <w:tc>
+          <w:tcPr>
+            <w:tcW w:w="6840" w:type="dxa"/>
+          </w:tcPr>
+          <w:p>
+            <w:pPr>
+              <w:pStyle w:val="URSTableTextLeft"/>
+              <w:rPr>
+                <w:rFonts w:ascii="Times New Roman" w:hAnsi="Times New Roman" w:cs="Times New Roman"/>
+                <w:sz w:val="22"/>
+                <w:szCs w:val="22"/>
+              </w:rPr>
+            </w:pPr>
+            <w:r>
+              <w:rPr>
+                <w:rFonts w:ascii="Times New Roman" w:hAnsi="Times New Roman" w:cs="Times New Roman"/>
+                <w:sz w:val="22"/>
+                <w:szCs w:val="22"/>
+              </w:rPr>
+              <w:t>2015 June IAB Release – The manual was updated to reflect modelling of pressure drop in the shell side of membrane model. The results shown in this manual have been generated using ACM V8.4 and Aspen Properties V8.4.</w:t>
+            </w:r>
+          </w:p>
+        </w:tc>
+      </w:tr>
     </w:tbl>
     <w:p>
       <w:pPr>
@@ -2946,13 +3082,14 @@
       <w:pPr>
         <w:pStyle w:val="URSCCSIProductNameTitle"/>
       </w:pPr>
-      <w:bookmarkStart w:id="1" w:name="_Toc509946556"/>
+      <w:bookmarkStart w:id="2" w:name="_Toc509946556"/>
       <w:r>
         <w:lastRenderedPageBreak/>
         <w:t>Membrane Model</w:t>
       </w:r>
-      <w:bookmarkEnd w:id="1"/>
+      <w:bookmarkEnd w:id="2"/>
     </w:p>
+    <w:bookmarkStart w:id="3" w:name="_Toc509946557"/>
     <w:p>
       <w:pPr>
         <w:pStyle w:val="URSHeadingsNumberedLeft"/>
@@ -2961,7 +3098,6 @@
           <w:numId w:val="48"/>
         </w:numPr>
       </w:pPr>
-      <w:bookmarkStart w:id="2" w:name="_Toc509946557"/>
       <w:r>
         <w:rPr>
           <w:noProof/>
@@ -3161,14 +3297,14 @@
           </mc:Fallback>
         </mc:AlternateContent>
       </w:r>
-      <w:bookmarkStart w:id="3" w:name="_Toc337049282"/>
-      <w:bookmarkStart w:id="4" w:name="_Toc401406232"/>
+      <w:bookmarkStart w:id="4" w:name="_Toc337049282"/>
+      <w:bookmarkStart w:id="5" w:name="_Toc401406232"/>
       <w:r>
         <w:t>Introduction</w:t>
       </w:r>
-      <w:bookmarkEnd w:id="2"/>
       <w:bookmarkEnd w:id="3"/>
       <w:bookmarkEnd w:id="4"/>
+      <w:bookmarkEnd w:id="5"/>
     </w:p>
     <w:p>
       <w:pPr>
@@ -3191,8 +3327,6 @@
       <w:pPr>
         <w:pStyle w:val="URSNormal"/>
       </w:pPr>
-      <w:bookmarkStart w:id="5" w:name="_GoBack"/>
-      <w:bookmarkEnd w:id="5"/>
     </w:p>
     <w:p>
       <w:pPr>
@@ -3233,26 +3367,10 @@
         <w:t xml:space="preserve"> both the shell side and </w:t>
       </w:r>
       <w:r>
-        <w:t>fiber bore side according to the Hagen-</w:t>
-      </w:r>
-      <w:proofErr w:type="spellStart"/>
-      <w:r>
-        <w:t>Poiseuille</w:t>
-      </w:r>
-      <w:proofErr w:type="spellEnd"/>
-      <w:r>
-        <w:t xml:space="preserve"> equation for a compressible fluid</w:t>
-      </w:r>
-      <w:r>
-        <w:t xml:space="preserve">. The one-dimensional permeate and </w:t>
-      </w:r>
-      <w:proofErr w:type="spellStart"/>
-      <w:r>
-        <w:t>retentate</w:t>
-      </w:r>
-      <w:proofErr w:type="spellEnd"/>
-      <w:r>
-        <w:t xml:space="preserve"> gas plug-flows are assumed to be counter-current to each other. </w:t>
+        <w:t>fiber bore side according to the Hagen-Poiseuille equation for a compressible fluid</w:t>
+      </w:r>
+      <w:r>
+        <w:t xml:space="preserve">. The one-dimensional permeate and retentate gas plug-flows are assumed to be counter-current to each other. </w:t>
       </w:r>
       <w:r>
         <w:t xml:space="preserve">The model provides profiles for component fluxes and concentrations. The equation oriented </w:t>
@@ -3350,14 +3468,27 @@
       <w:r>
         <w:t xml:space="preserve">Figure </w:t>
       </w:r>
-      <w:fldSimple w:instr=" SEQ Figure \* ARABIC ">
-        <w:r>
-          <w:rPr>
-            <w:noProof/>
-          </w:rPr>
-          <w:t>1</w:t>
-        </w:r>
-      </w:fldSimple>
+      <w:r>
+        <w:fldChar w:fldCharType="begin"/>
+      </w:r>
+      <w:r>
+        <w:instrText xml:space="preserve"> SEQ Figure \* ARABIC </w:instrText>
+      </w:r>
+      <w:r>
+        <w:fldChar w:fldCharType="separate"/>
+      </w:r>
+      <w:r>
+        <w:rPr>
+          <w:noProof/>
+        </w:rPr>
+        <w:t>1</w:t>
+      </w:r>
+      <w:r>
+        <w:rPr>
+          <w:noProof/>
+        </w:rPr>
+        <w:fldChar w:fldCharType="end"/>
+      </w:r>
       <w:r>
         <w:t>: HFGP membrane</w:t>
       </w:r>
@@ -3382,14 +3513,14 @@
         <w:pageBreakBefore/>
       </w:pPr>
       <w:bookmarkStart w:id="14" w:name="_Toc401406235"/>
-      <w:bookmarkStart w:id="15" w:name="_Toc337049285"/>
-      <w:bookmarkStart w:id="16" w:name="_Toc509946560"/>
+      <w:bookmarkStart w:id="15" w:name="_Toc509946560"/>
+      <w:bookmarkStart w:id="16" w:name="_Toc337049285"/>
       <w:r>
         <w:lastRenderedPageBreak/>
         <w:t>System/Installation Requirements</w:t>
       </w:r>
       <w:bookmarkEnd w:id="14"/>
-      <w:bookmarkEnd w:id="16"/>
+      <w:bookmarkEnd w:id="15"/>
     </w:p>
     <w:p>
       <w:pPr>
@@ -3454,7 +3585,7 @@
       <w:r>
         <w:t>Model Assumptions</w:t>
       </w:r>
-      <w:bookmarkEnd w:id="15"/>
+      <w:bookmarkEnd w:id="16"/>
       <w:bookmarkEnd w:id="17"/>
       <w:bookmarkEnd w:id="18"/>
     </w:p>
@@ -3486,23 +3617,7 @@
         <w:t>optional</w:t>
       </w:r>
       <w:r>
-        <w:t xml:space="preserve">) enters the fiber bore side at the opposite end from the feed. The gases in the </w:t>
-      </w:r>
-      <w:proofErr w:type="spellStart"/>
-      <w:r>
-        <w:t>retentate</w:t>
-      </w:r>
-      <w:proofErr w:type="spellEnd"/>
-      <w:r>
-        <w:t xml:space="preserve"> (shell) and permeate (fiber bore) sides flow from one discretized node to the next in the direction of flow accumulating to form the </w:t>
-      </w:r>
-      <w:proofErr w:type="spellStart"/>
-      <w:r>
-        <w:t>retentate</w:t>
-      </w:r>
-      <w:proofErr w:type="spellEnd"/>
-      <w:r>
-        <w:t xml:space="preserve"> and permeate outlet streams </w:t>
+        <w:t xml:space="preserve">) enters the fiber bore side at the opposite end from the feed. The gases in the retentate (shell) and permeate (fiber bore) sides flow from one discretized node to the next in the direction of flow accumulating to form the retentate and permeate outlet streams </w:t>
       </w:r>
       <w:r>
         <w:br/>
@@ -3522,15 +3637,7 @@
         <w:pStyle w:val="URSNormalBullet1"/>
       </w:pPr>
       <w:r>
-        <w:t xml:space="preserve">The fibers that make up the bundle are identical, perfectly straight, and uniform diameter, cylindrical hollow tubes. The feed gas mixture is evenly distributed throughout a cross section of the fiber bundle. This is the starting point of the discretized length domain of integration. The end point is at the </w:t>
-      </w:r>
-      <w:proofErr w:type="spellStart"/>
-      <w:r>
-        <w:t>retentate</w:t>
-      </w:r>
-      <w:proofErr w:type="spellEnd"/>
-      <w:r>
-        <w:t xml:space="preserve"> outlet stream. Radial concentration and flow gradients in the fiber bundle are neglected (the problem is reduced to one dimension).</w:t>
+        <w:t>The fibers that make up the bundle are identical, perfectly straight, and uniform diameter, cylindrical hollow tubes. The feed gas mixture is evenly distributed throughout a cross section of the fiber bundle. This is the starting point of the discretized length domain of integration. The end point is at the retentate outlet stream. Radial concentration and flow gradients in the fiber bundle are neglected (the problem is reduced to one dimension).</w:t>
       </w:r>
     </w:p>
     <w:p>
@@ -3566,27 +3673,11 @@
       </w:r>
       <w:r>
         <w:br/>
-        <w:t>Hagen-</w:t>
-      </w:r>
-      <w:proofErr w:type="spellStart"/>
-      <w:r>
-        <w:t>Poiseuille</w:t>
-      </w:r>
-      <w:proofErr w:type="spellEnd"/>
-      <w:r>
-        <w:t xml:space="preserve"> equation for a compressible fluid. Similarly, the pressure drop in the shell side is related to the velocity in the shell side by introducing hydraulic radius into the </w:t>
+        <w:t xml:space="preserve">Hagen-Poiseuille equation for a compressible fluid. Similarly, the pressure drop in the shell side is related to the velocity in the shell side by introducing hydraulic radius into the </w:t>
       </w:r>
       <w:r>
         <w:br/>
-        <w:t>Hagen-</w:t>
-      </w:r>
-      <w:proofErr w:type="spellStart"/>
-      <w:r>
-        <w:t>Poiseuille</w:t>
-      </w:r>
-      <w:proofErr w:type="spellEnd"/>
-      <w:r>
-        <w:t xml:space="preserve"> equation.</w:t>
+        <w:t>Hagen-Poiseuille equation.</w:t>
       </w:r>
     </w:p>
     <w:p>
@@ -3667,23 +3758,7 @@
         <w:pStyle w:val="URSNormalNumberList"/>
       </w:pPr>
       <w:r>
-        <w:t>Click either “</w:t>
-      </w:r>
-      <w:proofErr w:type="spellStart"/>
-      <w:r>
-        <w:t>HFGPnoS</w:t>
-      </w:r>
-      <w:proofErr w:type="spellEnd"/>
-      <w:r>
-        <w:t>” or “</w:t>
-      </w:r>
-      <w:proofErr w:type="spellStart"/>
-      <w:r>
-        <w:t>HFGPw_S</w:t>
-      </w:r>
-      <w:proofErr w:type="spellEnd"/>
-      <w:r>
-        <w:t>.”</w:t>
+        <w:t>Click either “HFGPnoS” or “HFGPw_S.”</w:t>
       </w:r>
     </w:p>
     <w:p>
@@ -3771,7 +3846,6 @@
       <w:r>
         <w:t xml:space="preserve"> endure the imposed pressure gradient. By coating a thin (0.5-1 </w:t>
       </w:r>
-      <w:proofErr w:type="spellStart"/>
       <w:r>
         <w:rPr>
           <w:rFonts w:cs="Calibri"/>
@@ -3780,11 +3854,7 @@
         <w:t>μ</w:t>
       </w:r>
       <w:r>
-        <w:t>m</w:t>
-      </w:r>
-      <w:proofErr w:type="spellEnd"/>
-      <w:r>
-        <w:t>) selective layer on a porous support two to three orders of magnitude thicker both requirements are fulfilled.</w:t>
+        <w:t>m) selective layer on a porous support two to three orders of magnitude thicker both requirements are fulfilled.</w:t>
       </w:r>
       <w:r>
         <w:t xml:space="preserve"> Figure 66 below shows a simplified sketch of the asymmetric membrane architecture.</w:t>
@@ -3851,14 +3921,27 @@
       <w:r>
         <w:t xml:space="preserve">Figure </w:t>
       </w:r>
-      <w:fldSimple w:instr=" SEQ Figure \* ARABIC ">
-        <w:r>
-          <w:rPr>
-            <w:noProof/>
-          </w:rPr>
-          <w:t>2</w:t>
-        </w:r>
-      </w:fldSimple>
+      <w:r>
+        <w:fldChar w:fldCharType="begin"/>
+      </w:r>
+      <w:r>
+        <w:instrText xml:space="preserve"> SEQ Figure \* ARABIC </w:instrText>
+      </w:r>
+      <w:r>
+        <w:fldChar w:fldCharType="separate"/>
+      </w:r>
+      <w:r>
+        <w:rPr>
+          <w:noProof/>
+        </w:rPr>
+        <w:t>2</w:t>
+      </w:r>
+      <w:r>
+        <w:rPr>
+          <w:noProof/>
+        </w:rPr>
+        <w:fldChar w:fldCharType="end"/>
+      </w:r>
       <w:r>
         <w:t xml:space="preserve">: </w:t>
       </w:r>
@@ -3882,15 +3965,7 @@
         <w:pStyle w:val="URSNormal"/>
       </w:pPr>
       <w:r>
-        <w:t xml:space="preserve">The transport across the selective layer is assumed to follow the solution-diffusion model as described by Baker (2004). The </w:t>
-      </w:r>
-      <w:proofErr w:type="spellStart"/>
-      <w:r>
-        <w:t>permeance</w:t>
-      </w:r>
-      <w:proofErr w:type="spellEnd"/>
-      <w:r>
-        <w:t xml:space="preserve">, </w:t>
+        <w:t xml:space="preserve">The transport across the selective layer is assumed to follow the solution-diffusion model as described by Baker (2004). The permeance, </w:t>
       </w:r>
       <w:r>
         <w:rPr>
@@ -3927,10 +4002,10 @@
             <v:path o:extrusionok="f" gradientshapeok="t" o:connecttype="rect"/>
             <o:lock v:ext="edit" aspectratio="t"/>
           </v:shapetype>
-          <v:shape id="_x0000_i1025" type="#_x0000_t75" style="width:279.75pt;height:99.75pt" o:ole="">
+          <v:shape id="_x0000_i1025" type="#_x0000_t75" style="width:279.85pt;height:99.55pt" o:ole="">
             <v:imagedata r:id="rId26" o:title=""/>
           </v:shape>
-          <o:OLEObject Type="Embed" ProgID="Equation.DSMT4" ShapeID="_x0000_i1025" DrawAspect="Content" ObjectID="_1583688545" r:id="rId27"/>
+          <o:OLEObject Type="Embed" ProgID="Equation.DSMT4" ShapeID="_x0000_i1025" DrawAspect="Content" ObjectID="_1627219501" r:id="rId27"/>
         </w:object>
       </w:r>
     </w:p>
@@ -3941,7 +4016,6 @@
       <w:r>
         <w:t>The molar composition at the boundary of the porous support and the dense skin (</w:t>
       </w:r>
-      <w:proofErr w:type="spellStart"/>
       <w:r>
         <w:rPr>
           <w:i/>
@@ -3953,28 +4027,10 @@
           <w:i/>
           <w:vertAlign w:val="subscript"/>
         </w:rPr>
-        <w:t>b</w:t>
-      </w:r>
-      <w:proofErr w:type="gramStart"/>
-      <w:r>
-        <w:rPr>
-          <w:i/>
-          <w:vertAlign w:val="subscript"/>
-        </w:rPr>
-        <w:t>,i</w:t>
-      </w:r>
-      <w:proofErr w:type="spellEnd"/>
-      <w:proofErr w:type="gramEnd"/>
-      <w:r>
-        <w:t xml:space="preserve">) is assumed to be equal to the bulk composition at the fiber bore. This may not be a valid assumption for a system with high fluxes (high partial pressure ratio and/or component </w:t>
-      </w:r>
-      <w:proofErr w:type="spellStart"/>
-      <w:r>
-        <w:t>permeances</w:t>
-      </w:r>
-      <w:proofErr w:type="spellEnd"/>
-      <w:r>
-        <w:t>) or a Knudsen diffusion limited systems (porous support with relative large thickness and/or small mean pore radius).</w:t>
+        <w:t>b,i</w:t>
+      </w:r>
+      <w:r>
+        <w:t>) is assumed to be equal to the bulk composition at the fiber bore. This may not be a valid assumption for a system with high fluxes (high partial pressure ratio and/or component permeances) or a Knudsen diffusion limited systems (porous support with relative large thickness and/or small mean pore radius).</w:t>
       </w:r>
     </w:p>
     <w:p>
@@ -4010,15 +4066,7 @@
         <w:t>for these and other types of industrial membrane modules</w:t>
       </w:r>
       <w:r>
-        <w:t xml:space="preserve">. From a modeling perspective, a hollow fiber module system is advantageous because the permeate pressure drop effects can be described from basic principles, and the flow patterns can be described in one dimension. For a spiral wound module, the permeate pressure drop is a function of the number and dimensions of the wound membrane envelopes and the spacer material. This information is typically proprietary and is therefore difficult to find. The permeate flows along the spiral on a plane perpendicular to the flow in the </w:t>
-      </w:r>
-      <w:proofErr w:type="spellStart"/>
-      <w:r>
-        <w:t>retentate</w:t>
-      </w:r>
-      <w:proofErr w:type="spellEnd"/>
-      <w:r>
-        <w:t xml:space="preserve"> side, which may require an additional dimension to be accurately described.</w:t>
+        <w:t>. From a modeling perspective, a hollow fiber module system is advantageous because the permeate pressure drop effects can be described from basic principles, and the flow patterns can be described in one dimension. For a spiral wound module, the permeate pressure drop is a function of the number and dimensions of the wound membrane envelopes and the spacer material. This information is typically proprietary and is therefore difficult to find. The permeate flows along the spiral on a plane perpendicular to the flow in the retentate side, which may require an additional dimension to be accurately described.</w:t>
       </w:r>
     </w:p>
     <w:p>
@@ -5582,15 +5630,7 @@
         <w:t xml:space="preserve"> includes the values assigned to each of these model variables.</w:t>
       </w:r>
       <w:r>
-        <w:t xml:space="preserve"> Selectivity is defined as the ratio of the </w:t>
-      </w:r>
-      <w:proofErr w:type="spellStart"/>
-      <w:r>
-        <w:t>permeance</w:t>
-      </w:r>
-      <w:proofErr w:type="spellEnd"/>
-      <w:r>
-        <w:t xml:space="preserve"> for CO</w:t>
+        <w:t xml:space="preserve"> Selectivity is defined as the ratio of the permeance for CO</w:t>
       </w:r>
       <w:r>
         <w:rPr>
@@ -5599,15 +5639,7 @@
         <w:t>2</w:t>
       </w:r>
       <w:r>
-        <w:t xml:space="preserve"> to the </w:t>
-      </w:r>
-      <w:proofErr w:type="spellStart"/>
-      <w:r>
-        <w:t>permeance</w:t>
-      </w:r>
-      <w:proofErr w:type="spellEnd"/>
-      <w:r>
-        <w:t xml:space="preserve"> for a given gas species.</w:t>
+        <w:t xml:space="preserve"> to the permeance for a given gas species.</w:t>
       </w:r>
     </w:p>
     <w:p>
@@ -5619,14 +5651,27 @@
       <w:r>
         <w:t xml:space="preserve">Table </w:t>
       </w:r>
-      <w:fldSimple w:instr=" SEQ Table \* ARABIC ">
-        <w:r>
-          <w:rPr>
-            <w:noProof/>
-          </w:rPr>
-          <w:t>1</w:t>
-        </w:r>
-      </w:fldSimple>
+      <w:r>
+        <w:fldChar w:fldCharType="begin"/>
+      </w:r>
+      <w:r>
+        <w:instrText xml:space="preserve"> SEQ Table \* ARABIC </w:instrText>
+      </w:r>
+      <w:r>
+        <w:fldChar w:fldCharType="separate"/>
+      </w:r>
+      <w:r>
+        <w:rPr>
+          <w:noProof/>
+        </w:rPr>
+        <w:t>1</w:t>
+      </w:r>
+      <w:r>
+        <w:rPr>
+          <w:noProof/>
+        </w:rPr>
+        <w:fldChar w:fldCharType="end"/>
+      </w:r>
       <w:r>
         <w:t xml:space="preserve">: </w:t>
       </w:r>
@@ -5774,15 +5819,7 @@
               <w:pStyle w:val="URSTableTextLeft"/>
             </w:pPr>
             <w:r>
-              <w:t>Inner Fiber Diameter (</w:t>
-            </w:r>
-            <w:proofErr w:type="spellStart"/>
-            <w:r>
-              <w:t>μm</w:t>
-            </w:r>
-            <w:proofErr w:type="spellEnd"/>
-            <w:r>
-              <w:t xml:space="preserve">) </w:t>
+              <w:t xml:space="preserve">Inner Fiber Diameter (μm) </w:t>
             </w:r>
           </w:p>
         </w:tc>
@@ -5866,15 +5903,7 @@
               <w:pStyle w:val="URSTableTextLeft"/>
             </w:pPr>
             <w:r>
-              <w:t>Outer Fiber Diameter (</w:t>
-            </w:r>
-            <w:proofErr w:type="spellStart"/>
-            <w:r>
-              <w:t>μm</w:t>
-            </w:r>
-            <w:proofErr w:type="spellEnd"/>
-            <w:r>
-              <w:t xml:space="preserve">) </w:t>
+              <w:t xml:space="preserve">Outer Fiber Diameter (μm) </w:t>
             </w:r>
           </w:p>
         </w:tc>
@@ -6039,15 +6068,7 @@
               <w:t>2</w:t>
             </w:r>
             <w:r>
-              <w:t xml:space="preserve"> </w:t>
-            </w:r>
-            <w:proofErr w:type="spellStart"/>
-            <w:r>
-              <w:t>Permeance</w:t>
-            </w:r>
-            <w:proofErr w:type="spellEnd"/>
-            <w:r>
-              <w:t xml:space="preserve"> (GPU) </w:t>
+              <w:t xml:space="preserve"> Permeance (GPU) </w:t>
             </w:r>
           </w:p>
         </w:tc>
@@ -6671,15 +6692,7 @@
         <w:t xml:space="preserve">change </w:t>
       </w:r>
       <w:r>
-        <w:t>the “</w:t>
-      </w:r>
-      <w:proofErr w:type="spellStart"/>
-      <w:r>
-        <w:t>Non linear</w:t>
-      </w:r>
-      <w:proofErr w:type="spellEnd"/>
-      <w:r>
-        <w:t xml:space="preserve"> solver” from “Standard” to “DMO” </w:t>
+        <w:t xml:space="preserve">the “Non linear solver” from “Standard” to “DMO” </w:t>
       </w:r>
       <w:r>
         <w:t xml:space="preserve">in the </w:t>
@@ -6726,15 +6739,7 @@
         <w:t xml:space="preserve"> and </w:t>
       </w:r>
       <w:r>
-        <w:t>then select “</w:t>
-      </w:r>
-      <w:proofErr w:type="spellStart"/>
-      <w:r>
-        <w:t>HFGP.acmf</w:t>
-      </w:r>
-      <w:proofErr w:type="spellEnd"/>
-      <w:r>
-        <w:t>” in the folder where it was saved. Click “Open.” Ignore any warnings that appear in the “Simulation Messages” window stating that content that is not relevant to the Custom Modeling library was ignored.</w:t>
+        <w:t>then select “HFGP.acmf” in the folder where it was saved. Click “Open.” Ignore any warnings that appear in the “Simulation Messages” window stating that content that is not relevant to the Custom Modeling library was ignored.</w:t>
       </w:r>
     </w:p>
     <w:p>
@@ -6742,15 +6747,7 @@
         <w:pStyle w:val="URSNormalNumberList"/>
       </w:pPr>
       <w:r>
-        <w:t xml:space="preserve">Place an </w:t>
-      </w:r>
-      <w:proofErr w:type="spellStart"/>
-      <w:r>
-        <w:t>HFGPnoS</w:t>
-      </w:r>
-      <w:proofErr w:type="spellEnd"/>
-      <w:r>
-        <w:t xml:space="preserve"> Block on the “Process Flowsheet Window.”</w:t>
+        <w:t>Place an HFGPnoS Block on the “Process Flowsheet Window.”</w:t>
       </w:r>
     </w:p>
     <w:p>
@@ -6758,15 +6755,7 @@
         <w:pStyle w:val="URSSubtaskNormal"/>
       </w:pPr>
       <w:r>
-        <w:t>In the “All Items” pane of the “Simulation Explorer,” double-click “Custom Modeling,” and then from under “Models” drag and drop the “</w:t>
-      </w:r>
-      <w:proofErr w:type="spellStart"/>
-      <w:r>
-        <w:t>HFGPnoS</w:t>
-      </w:r>
-      <w:proofErr w:type="spellEnd"/>
-      <w:r>
-        <w:t>” model onto the “Process Flowsheet” pane.</w:t>
+        <w:t>In the “All Items” pane of the “Simulation Explorer,” double-click “Custom Modeling,” and then from under “Models” drag and drop the “HFGPnoS” model onto the “Process Flowsheet” pane.</w:t>
       </w:r>
     </w:p>
     <w:p>
@@ -6774,23 +6763,7 @@
         <w:pStyle w:val="URSSubtaskNormal"/>
       </w:pPr>
       <w:r>
-        <w:t>Rename the model “M1.” Renaming in ACM is achieved by right-clicking an “item” and then selecting the “Rename” option, or by pressing “</w:t>
-      </w:r>
-      <w:proofErr w:type="spellStart"/>
-      <w:r>
-        <w:t>Ctrl+M</w:t>
-      </w:r>
-      <w:proofErr w:type="spellEnd"/>
-      <w:r>
-        <w:t>” once the item is selected. Exchange the icon by selecting the “block” and then pressing “</w:t>
-      </w:r>
-      <w:proofErr w:type="spellStart"/>
-      <w:r>
-        <w:t>Ctrl+K</w:t>
-      </w:r>
-      <w:proofErr w:type="spellEnd"/>
-      <w:r>
-        <w:t>.”</w:t>
+        <w:t>Rename the model “M1.” Renaming in ACM is achieved by right-clicking an “item” and then selecting the “Rename” option, or by pressing “Ctrl+M” once the item is selected. Exchange the icon by selecting the “block” and then pressing “Ctrl+K.”</w:t>
       </w:r>
     </w:p>
     <w:p>
@@ -6820,14 +6793,27 @@
       <w:r>
         <w:t xml:space="preserve">Table </w:t>
       </w:r>
-      <w:fldSimple w:instr=" SEQ Table \* ARABIC ">
-        <w:r>
-          <w:rPr>
-            <w:noProof/>
-          </w:rPr>
-          <w:t>2</w:t>
-        </w:r>
-      </w:fldSimple>
+      <w:r>
+        <w:fldChar w:fldCharType="begin"/>
+      </w:r>
+      <w:r>
+        <w:instrText xml:space="preserve"> SEQ Table \* ARABIC </w:instrText>
+      </w:r>
+      <w:r>
+        <w:fldChar w:fldCharType="separate"/>
+      </w:r>
+      <w:r>
+        <w:rPr>
+          <w:noProof/>
+        </w:rPr>
+        <w:t>2</w:t>
+      </w:r>
+      <w:r>
+        <w:rPr>
+          <w:noProof/>
+        </w:rPr>
+        <w:fldChar w:fldCharType="end"/>
+      </w:r>
       <w:r>
         <w:t>:</w:t>
       </w:r>
@@ -7057,11 +7043,9 @@
             <w:pPr>
               <w:pStyle w:val="URSTableTextLeft"/>
             </w:pPr>
-            <w:proofErr w:type="spellStart"/>
             <w:r>
               <w:t>CCfct</w:t>
             </w:r>
-            <w:proofErr w:type="spellEnd"/>
           </w:p>
         </w:tc>
         <w:tc>
@@ -7094,11 +7078,9 @@
             <w:pPr>
               <w:pStyle w:val="URSTableTextLeft"/>
             </w:pPr>
-            <w:proofErr w:type="spellStart"/>
             <w:r>
               <w:t>Dfi</w:t>
             </w:r>
-            <w:proofErr w:type="spellEnd"/>
           </w:p>
         </w:tc>
         <w:tc>
@@ -7131,11 +7113,9 @@
             <w:pPr>
               <w:pStyle w:val="URSTableTextLeft"/>
             </w:pPr>
-            <w:proofErr w:type="spellStart"/>
             <w:r>
               <w:t>Dfo</w:t>
             </w:r>
-            <w:proofErr w:type="spellEnd"/>
           </w:p>
         </w:tc>
         <w:tc>
@@ -7203,11 +7183,9 @@
             <w:pPr>
               <w:pStyle w:val="URSTableTextLeft"/>
             </w:pPr>
-            <w:proofErr w:type="spellStart"/>
             <w:r>
               <w:t>Qcd</w:t>
             </w:r>
-            <w:proofErr w:type="spellEnd"/>
           </w:p>
         </w:tc>
         <w:tc>
@@ -7246,23 +7224,7 @@
         <w:t>2</w:t>
       </w:r>
       <w:r>
-        <w:t xml:space="preserve"> </w:t>
-      </w:r>
-      <w:proofErr w:type="spellStart"/>
-      <w:r>
-        <w:t>permeance</w:t>
-      </w:r>
-      <w:proofErr w:type="spellEnd"/>
-      <w:r>
-        <w:t xml:space="preserve"> is defined in ACM default units (1000 GPU = 0.12047 </w:t>
-      </w:r>
-      <w:proofErr w:type="spellStart"/>
-      <w:r>
-        <w:t>kmol</w:t>
-      </w:r>
-      <w:proofErr w:type="spellEnd"/>
-      <w:r>
-        <w:t>/m</w:t>
+        <w:t xml:space="preserve"> permeance is defined in ACM default units (1000 GPU = 0.12047 kmol/m</w:t>
       </w:r>
       <w:r>
         <w:rPr>
@@ -7271,31 +7233,7 @@
         <w:t>2</w:t>
       </w:r>
       <w:r>
-        <w:t>/</w:t>
-      </w:r>
-      <w:proofErr w:type="spellStart"/>
-      <w:r>
-        <w:t>hr</w:t>
-      </w:r>
-      <w:proofErr w:type="spellEnd"/>
-      <w:r>
-        <w:t xml:space="preserve">/bar). </w:t>
-      </w:r>
-      <w:proofErr w:type="spellStart"/>
-      <w:r>
-        <w:t>CCfct</w:t>
-      </w:r>
-      <w:proofErr w:type="spellEnd"/>
-      <w:r>
-        <w:t xml:space="preserve"> is a custom variable defined as the fraction (</w:t>
-      </w:r>
-      <w:proofErr w:type="spellStart"/>
-      <w:r>
-        <w:t>mol</w:t>
-      </w:r>
-      <w:proofErr w:type="spellEnd"/>
-      <w:r>
-        <w:t xml:space="preserve"> basis) of CO</w:t>
+        <w:t>/hr/bar). CCfct is a custom variable defined as the fraction (mol basis) of CO</w:t>
       </w:r>
       <w:r>
         <w:rPr>
@@ -7351,14 +7289,27 @@
       <w:r>
         <w:t xml:space="preserve">Table </w:t>
       </w:r>
-      <w:fldSimple w:instr=" SEQ Table \* ARABIC ">
-        <w:r>
-          <w:rPr>
-            <w:noProof/>
-          </w:rPr>
-          <w:t>3</w:t>
-        </w:r>
-      </w:fldSimple>
+      <w:r>
+        <w:fldChar w:fldCharType="begin"/>
+      </w:r>
+      <w:r>
+        <w:instrText xml:space="preserve"> SEQ Table \* ARABIC </w:instrText>
+      </w:r>
+      <w:r>
+        <w:fldChar w:fldCharType="separate"/>
+      </w:r>
+      <w:r>
+        <w:rPr>
+          <w:noProof/>
+        </w:rPr>
+        <w:t>3</w:t>
+      </w:r>
+      <w:r>
+        <w:rPr>
+          <w:noProof/>
+        </w:rPr>
+        <w:fldChar w:fldCharType="end"/>
+      </w:r>
       <w:r>
         <w:t xml:space="preserve">: M1 </w:t>
       </w:r>
@@ -7496,19 +7447,9 @@
             <w:pPr>
               <w:pStyle w:val="URSTableTextLeft"/>
             </w:pPr>
-            <w:proofErr w:type="spellStart"/>
             <w:r>
-              <w:t>kmol</w:t>
+              <w:t>kmol/hr</w:t>
             </w:r>
-            <w:proofErr w:type="spellEnd"/>
-            <w:r>
-              <w:t>/</w:t>
-            </w:r>
-            <w:proofErr w:type="spellStart"/>
-            <w:r>
-              <w:t>hr</w:t>
-            </w:r>
-            <w:proofErr w:type="spellEnd"/>
           </w:p>
         </w:tc>
       </w:tr>
@@ -7882,15 +7823,7 @@
         <w:pStyle w:val="URSNormalNumberList"/>
       </w:pPr>
       <w:r>
-        <w:t xml:space="preserve">Invoke the </w:t>
-      </w:r>
-      <w:proofErr w:type="spellStart"/>
-      <w:r>
-        <w:t>IPsolve</w:t>
-      </w:r>
-      <w:proofErr w:type="spellEnd"/>
-      <w:r>
-        <w:t xml:space="preserve"> Script.</w:t>
+        <w:t>Invoke the IPsolve Script.</w:t>
       </w:r>
     </w:p>
     <w:p>
@@ -7898,15 +7831,7 @@
         <w:pStyle w:val="URSSubtaskNormal"/>
       </w:pPr>
       <w:r>
-        <w:t>Right-click the “M1 block,” select “Scripts,” and then click “</w:t>
-      </w:r>
-      <w:proofErr w:type="spellStart"/>
-      <w:r>
-        <w:t>IPsolve</w:t>
-      </w:r>
-      <w:proofErr w:type="spellEnd"/>
-      <w:r>
-        <w:t>.” Once the script is completed, the desired solution has been achieved.</w:t>
+        <w:t>Right-click the “M1 block,” select “Scripts,” and then click “IPsolve.” Once the script is completed, the desired solution has been achieved.</w:t>
       </w:r>
       <w:r>
         <w:rPr>
@@ -7922,15 +7847,7 @@
       </w:pPr>
       <w:r>
         <w:lastRenderedPageBreak/>
-        <w:t xml:space="preserve">Place an </w:t>
-      </w:r>
-      <w:proofErr w:type="spellStart"/>
-      <w:r>
-        <w:t>HFGPw_S</w:t>
-      </w:r>
-      <w:proofErr w:type="spellEnd"/>
-      <w:r>
-        <w:t xml:space="preserve"> Block on the “Process Flowsheet Window.”</w:t>
+        <w:t>Place an HFGPw_S Block on the “Process Flowsheet Window.”</w:t>
       </w:r>
     </w:p>
     <w:p>
@@ -7938,15 +7855,7 @@
         <w:pStyle w:val="URSSubtaskNormal"/>
       </w:pPr>
       <w:r>
-        <w:t>Drag the “</w:t>
-      </w:r>
-      <w:proofErr w:type="spellStart"/>
-      <w:r>
-        <w:t>HFGPw_S</w:t>
-      </w:r>
-      <w:proofErr w:type="spellEnd"/>
-      <w:r>
-        <w:t xml:space="preserve"> model” from the “Models” folder of the “Custom Modeling library” in the “Simulation Explorer” panel onto the “Process Flowsheet” pane.</w:t>
+        <w:t>Drag the “HFGPw_S model” from the “Models” folder of the “Custom Modeling library” in the “Simulation Explorer” panel onto the “Process Flowsheet” pane.</w:t>
       </w:r>
     </w:p>
     <w:p>
@@ -7954,23 +7863,7 @@
         <w:pStyle w:val="URSSubtaskNormal"/>
       </w:pPr>
       <w:r>
-        <w:t>Rename the model (“</w:t>
-      </w:r>
-      <w:proofErr w:type="spellStart"/>
-      <w:r>
-        <w:t>Ctrl+M</w:t>
-      </w:r>
-      <w:proofErr w:type="spellEnd"/>
-      <w:r>
-        <w:t>”) “M2” and then exchange its icon (“</w:t>
-      </w:r>
-      <w:proofErr w:type="spellStart"/>
-      <w:r>
-        <w:t>Ctrl+K</w:t>
-      </w:r>
-      <w:proofErr w:type="spellEnd"/>
-      <w:r>
-        <w:t>”).</w:t>
+        <w:t>Rename the model (“Ctrl+M”) “M2” and then exchange its icon (“Ctrl+K”).</w:t>
       </w:r>
     </w:p>
     <w:p>
@@ -7998,14 +7891,27 @@
       <w:r>
         <w:t xml:space="preserve">Table </w:t>
       </w:r>
-      <w:fldSimple w:instr=" SEQ Table \* ARABIC ">
-        <w:r>
-          <w:rPr>
-            <w:noProof/>
-          </w:rPr>
-          <w:t>4</w:t>
-        </w:r>
-      </w:fldSimple>
+      <w:r>
+        <w:fldChar w:fldCharType="begin"/>
+      </w:r>
+      <w:r>
+        <w:instrText xml:space="preserve"> SEQ Table \* ARABIC </w:instrText>
+      </w:r>
+      <w:r>
+        <w:fldChar w:fldCharType="separate"/>
+      </w:r>
+      <w:r>
+        <w:rPr>
+          <w:noProof/>
+        </w:rPr>
+        <w:t>4</w:t>
+      </w:r>
+      <w:r>
+        <w:rPr>
+          <w:noProof/>
+        </w:rPr>
+        <w:fldChar w:fldCharType="end"/>
+      </w:r>
       <w:r>
         <w:t>: M2</w:t>
       </w:r>
@@ -8225,11 +8131,9 @@
             <w:pPr>
               <w:pStyle w:val="URSTableTextLeft"/>
             </w:pPr>
-            <w:proofErr w:type="spellStart"/>
             <w:r>
               <w:t>CCfct</w:t>
             </w:r>
-            <w:proofErr w:type="spellEnd"/>
           </w:p>
         </w:tc>
         <w:tc>
@@ -8262,11 +8166,9 @@
             <w:pPr>
               <w:pStyle w:val="URSTableTextLeft"/>
             </w:pPr>
-            <w:proofErr w:type="spellStart"/>
             <w:r>
               <w:t>Dfi</w:t>
             </w:r>
-            <w:proofErr w:type="spellEnd"/>
           </w:p>
         </w:tc>
         <w:tc>
@@ -8299,11 +8201,9 @@
             <w:pPr>
               <w:pStyle w:val="URSTableTextLeft"/>
             </w:pPr>
-            <w:proofErr w:type="spellStart"/>
             <w:r>
               <w:t>Dfo</w:t>
             </w:r>
-            <w:proofErr w:type="spellEnd"/>
           </w:p>
         </w:tc>
         <w:tc>
@@ -8371,11 +8271,9 @@
             <w:pPr>
               <w:pStyle w:val="URSTableTextLeft"/>
             </w:pPr>
-            <w:proofErr w:type="spellStart"/>
             <w:r>
               <w:t>Qcd</w:t>
             </w:r>
-            <w:proofErr w:type="spellEnd"/>
           </w:p>
         </w:tc>
         <w:tc>
@@ -8407,15 +8305,7 @@
         <w:pStyle w:val="URSSubtaskNormal"/>
       </w:pPr>
       <w:r>
-        <w:t xml:space="preserve">Connect M1’s </w:t>
-      </w:r>
-      <w:proofErr w:type="spellStart"/>
-      <w:r>
-        <w:t>Retentate</w:t>
-      </w:r>
-      <w:proofErr w:type="spellEnd"/>
-      <w:r>
-        <w:t xml:space="preserve"> outlet stream to the Feed port of M2. Select the stream “RetenateM1,” right-click, select “Reconnect Destination,” and then try to connect to the feed port of M2. A window displays. Select “Feed” and then click “OK.”</w:t>
+        <w:t>Connect M1’s Retentate outlet stream to the Feed port of M2. Select the stream “RetenateM1,” right-click, select “Reconnect Destination,” and then try to connect to the feed port of M2. A window displays. Select “Feed” and then click “OK.”</w:t>
       </w:r>
     </w:p>
     <w:p>
@@ -8443,14 +8333,27 @@
       <w:r>
         <w:t xml:space="preserve">Table </w:t>
       </w:r>
-      <w:fldSimple w:instr=" SEQ Table \* ARABIC ">
-        <w:r>
-          <w:rPr>
-            <w:noProof/>
-          </w:rPr>
-          <w:t>5</w:t>
-        </w:r>
-      </w:fldSimple>
+      <w:r>
+        <w:fldChar w:fldCharType="begin"/>
+      </w:r>
+      <w:r>
+        <w:instrText xml:space="preserve"> SEQ Table \* ARABIC </w:instrText>
+      </w:r>
+      <w:r>
+        <w:fldChar w:fldCharType="separate"/>
+      </w:r>
+      <w:r>
+        <w:rPr>
+          <w:noProof/>
+        </w:rPr>
+        <w:t>5</w:t>
+      </w:r>
+      <w:r>
+        <w:rPr>
+          <w:noProof/>
+        </w:rPr>
+        <w:fldChar w:fldCharType="end"/>
+      </w:r>
       <w:r>
         <w:t xml:space="preserve">: </w:t>
       </w:r>
@@ -8588,19 +8491,9 @@
             <w:pPr>
               <w:pStyle w:val="URSTableTextLeft"/>
             </w:pPr>
-            <w:proofErr w:type="spellStart"/>
             <w:r>
-              <w:t>kmol</w:t>
+              <w:t>kmol/hr</w:t>
             </w:r>
-            <w:proofErr w:type="spellEnd"/>
-            <w:r>
-              <w:t>/</w:t>
-            </w:r>
-            <w:proofErr w:type="spellStart"/>
-            <w:r>
-              <w:t>hr</w:t>
-            </w:r>
-            <w:proofErr w:type="spellEnd"/>
           </w:p>
         </w:tc>
       </w:tr>
@@ -8876,23 +8769,7 @@
       </w:pPr>
       <w:r>
         <w:lastRenderedPageBreak/>
-        <w:t>Run the Simulation by invoking the “</w:t>
-      </w:r>
-      <w:proofErr w:type="spellStart"/>
-      <w:r>
-        <w:t>IPsolve</w:t>
-      </w:r>
-      <w:proofErr w:type="spellEnd"/>
-      <w:r>
-        <w:t>” script. Right-click the “M2” block, select “Scripts,” and then click “</w:t>
-      </w:r>
-      <w:proofErr w:type="spellStart"/>
-      <w:r>
-        <w:t>IPsolve</w:t>
-      </w:r>
-      <w:proofErr w:type="spellEnd"/>
-      <w:r>
-        <w:t>.” Once the script is completed, the desired solution has been achieved.</w:t>
+        <w:t>Run the Simulation by invoking the “IPsolve” script. Right-click the “M2” block, select “Scripts,” and then click “IPsolve.” Once the script is completed, the desired solution has been achieved.</w:t>
       </w:r>
     </w:p>
     <w:p>
@@ -8961,14 +8838,27 @@
       <w:r>
         <w:t xml:space="preserve">Figure </w:t>
       </w:r>
-      <w:fldSimple w:instr=" SEQ Figure \* ARABIC ">
-        <w:r>
-          <w:rPr>
-            <w:noProof/>
-          </w:rPr>
-          <w:t>3</w:t>
-        </w:r>
-      </w:fldSimple>
+      <w:r>
+        <w:fldChar w:fldCharType="begin"/>
+      </w:r>
+      <w:r>
+        <w:instrText xml:space="preserve"> SEQ Figure \* ARABIC </w:instrText>
+      </w:r>
+      <w:r>
+        <w:fldChar w:fldCharType="separate"/>
+      </w:r>
+      <w:r>
+        <w:rPr>
+          <w:noProof/>
+        </w:rPr>
+        <w:t>3</w:t>
+      </w:r>
+      <w:r>
+        <w:rPr>
+          <w:noProof/>
+        </w:rPr>
+        <w:fldChar w:fldCharType="end"/>
+      </w:r>
       <w:r>
         <w:t>: PermeateM2 stream results</w:t>
       </w:r>
@@ -9032,19 +8922,32 @@
         <w:pStyle w:val="URSCaptionFigure"/>
       </w:pPr>
       <w:bookmarkStart w:id="51" w:name="_Toc401406247"/>
-      <w:bookmarkStart w:id="52" w:name="_Toc337049292"/>
-      <w:bookmarkStart w:id="53" w:name="_Toc509946572"/>
+      <w:bookmarkStart w:id="52" w:name="_Toc509946572"/>
+      <w:bookmarkStart w:id="53" w:name="_Toc337049292"/>
       <w:r>
         <w:t xml:space="preserve">Figure </w:t>
       </w:r>
-      <w:fldSimple w:instr=" SEQ Figure \* ARABIC ">
-        <w:r>
-          <w:rPr>
-            <w:noProof/>
-          </w:rPr>
-          <w:t>4</w:t>
-        </w:r>
-      </w:fldSimple>
+      <w:r>
+        <w:fldChar w:fldCharType="begin"/>
+      </w:r>
+      <w:r>
+        <w:instrText xml:space="preserve"> SEQ Figure \* ARABIC </w:instrText>
+      </w:r>
+      <w:r>
+        <w:fldChar w:fldCharType="separate"/>
+      </w:r>
+      <w:r>
+        <w:rPr>
+          <w:noProof/>
+        </w:rPr>
+        <w:t>4</w:t>
+      </w:r>
+      <w:r>
+        <w:rPr>
+          <w:noProof/>
+        </w:rPr>
+        <w:fldChar w:fldCharType="end"/>
+      </w:r>
       <w:r>
         <w:t>: RetenateM2 stream results</w:t>
       </w:r>
@@ -9052,7 +8955,7 @@
       <w:r>
         <w:t>.</w:t>
       </w:r>
-      <w:bookmarkEnd w:id="53"/>
+      <w:bookmarkEnd w:id="52"/>
     </w:p>
     <w:p>
       <w:pPr>
@@ -9063,7 +8966,7 @@
       <w:r>
         <w:t>Reference</w:t>
       </w:r>
-      <w:bookmarkEnd w:id="52"/>
+      <w:bookmarkEnd w:id="53"/>
       <w:r>
         <w:t>s</w:t>
       </w:r>
@@ -9147,15 +9050,7 @@
         <w:t>,</w:t>
       </w:r>
       <w:r>
-        <w:t xml:space="preserve"> </w:t>
-      </w:r>
-      <w:proofErr w:type="spellStart"/>
-      <w:r>
-        <w:t>Scura</w:t>
-      </w:r>
-      <w:proofErr w:type="spellEnd"/>
-      <w:r>
-        <w:t>, F.</w:t>
+        <w:t xml:space="preserve"> Scura, F.</w:t>
       </w:r>
       <w:r>
         <w:t xml:space="preserve">, </w:t>
@@ -9173,15 +9068,7 @@
         <w:t>,</w:t>
       </w:r>
       <w:r>
-        <w:t xml:space="preserve"> and </w:t>
-      </w:r>
-      <w:proofErr w:type="spellStart"/>
-      <w:r>
-        <w:t>Drioli</w:t>
-      </w:r>
-      <w:proofErr w:type="spellEnd"/>
-      <w:r>
-        <w:t>, E.</w:t>
+        <w:t xml:space="preserve"> and Drioli, E.</w:t>
       </w:r>
       <w:r>
         <w:t>, “</w:t>
@@ -9277,15 +9164,7 @@
         <w:t xml:space="preserve">, </w:t>
       </w:r>
       <w:r>
-        <w:t xml:space="preserve">and </w:t>
-      </w:r>
-      <w:proofErr w:type="spellStart"/>
-      <w:r>
-        <w:t>Croiset</w:t>
-      </w:r>
-      <w:proofErr w:type="spellEnd"/>
-      <w:r>
-        <w:t>, E.</w:t>
+        <w:t>and Croiset, E.</w:t>
       </w:r>
       <w:r>
         <w:t>, “</w:t>
@@ -9438,7 +9317,7 @@
 </file>
 
 <file path=word/endnotes.xml><?xml version="1.0" encoding="utf-8"?>
-<w:endnotes xmlns:wpc="http://schemas.microsoft.com/office/word/2010/wordprocessingCanvas" xmlns:mc="http://schemas.openxmlformats.org/markup-compatibility/2006" xmlns:o="urn:schemas-microsoft-com:office:office" xmlns:r="http://schemas.openxmlformats.org/officeDocument/2006/relationships" xmlns:m="http://schemas.openxmlformats.org/officeDocument/2006/math" xmlns:v="urn:schemas-microsoft-com:vml" xmlns:wp14="http://schemas.microsoft.com/office/word/2010/wordprocessingDrawing" xmlns:wp="http://schemas.openxmlformats.org/drawingml/2006/wordprocessingDrawing" xmlns:w10="urn:schemas-microsoft-com:office:word" xmlns:w="http://schemas.openxmlformats.org/wordprocessingml/2006/main" xmlns:w14="http://schemas.microsoft.com/office/word/2010/wordml" xmlns:w15="http://schemas.microsoft.com/office/word/2012/wordml" xmlns:wpg="http://schemas.microsoft.com/office/word/2010/wordprocessingGroup" xmlns:wpi="http://schemas.microsoft.com/office/word/2010/wordprocessingInk" xmlns:wne="http://schemas.microsoft.com/office/word/2006/wordml" xmlns:wps="http://schemas.microsoft.com/office/word/2010/wordprocessingShape" mc:Ignorable="w14 w15 wp14">
+<w:endnotes xmlns:wpc="http://schemas.microsoft.com/office/word/2010/wordprocessingCanvas" xmlns:cx="http://schemas.microsoft.com/office/drawing/2014/chartex" xmlns:cx1="http://schemas.microsoft.com/office/drawing/2015/9/8/chartex" xmlns:mc="http://schemas.openxmlformats.org/markup-compatibility/2006" xmlns:o="urn:schemas-microsoft-com:office:office" xmlns:r="http://schemas.openxmlformats.org/officeDocument/2006/relationships" xmlns:m="http://schemas.openxmlformats.org/officeDocument/2006/math" xmlns:v="urn:schemas-microsoft-com:vml" xmlns:wp14="http://schemas.microsoft.com/office/word/2010/wordprocessingDrawing" xmlns:wp="http://schemas.openxmlformats.org/drawingml/2006/wordprocessingDrawing" xmlns:w10="urn:schemas-microsoft-com:office:word" xmlns:w="http://schemas.openxmlformats.org/wordprocessingml/2006/main" xmlns:w14="http://schemas.microsoft.com/office/word/2010/wordml" xmlns:w15="http://schemas.microsoft.com/office/word/2012/wordml" xmlns:w16se="http://schemas.microsoft.com/office/word/2015/wordml/symex" xmlns:wpg="http://schemas.microsoft.com/office/word/2010/wordprocessingGroup" xmlns:wpi="http://schemas.microsoft.com/office/word/2010/wordprocessingInk" xmlns:wne="http://schemas.microsoft.com/office/word/2006/wordml" xmlns:wps="http://schemas.microsoft.com/office/word/2010/wordprocessingShape" mc:Ignorable="w14 w15 w16se wp14">
   <w:endnote w:type="separator" w:id="-1">
     <w:p>
       <w:pPr>
@@ -9463,7 +9342,7 @@
 </file>
 
 <file path=word/footer1.xml><?xml version="1.0" encoding="utf-8"?>
-<w:ftr xmlns:wpc="http://schemas.microsoft.com/office/word/2010/wordprocessingCanvas" xmlns:mc="http://schemas.openxmlformats.org/markup-compatibility/2006" xmlns:o="urn:schemas-microsoft-com:office:office" xmlns:r="http://schemas.openxmlformats.org/officeDocument/2006/relationships" xmlns:m="http://schemas.openxmlformats.org/officeDocument/2006/math" xmlns:v="urn:schemas-microsoft-com:vml" xmlns:wp14="http://schemas.microsoft.com/office/word/2010/wordprocessingDrawing" xmlns:wp="http://schemas.openxmlformats.org/drawingml/2006/wordprocessingDrawing" xmlns:w10="urn:schemas-microsoft-com:office:word" xmlns:w="http://schemas.openxmlformats.org/wordprocessingml/2006/main" xmlns:w14="http://schemas.microsoft.com/office/word/2010/wordml" xmlns:w15="http://schemas.microsoft.com/office/word/2012/wordml" xmlns:wpg="http://schemas.microsoft.com/office/word/2010/wordprocessingGroup" xmlns:wpi="http://schemas.microsoft.com/office/word/2010/wordprocessingInk" xmlns:wne="http://schemas.microsoft.com/office/word/2006/wordml" xmlns:wps="http://schemas.microsoft.com/office/word/2010/wordprocessingShape" mc:Ignorable="w14 w15 wp14">
+<w:ftr xmlns:wpc="http://schemas.microsoft.com/office/word/2010/wordprocessingCanvas" xmlns:cx="http://schemas.microsoft.com/office/drawing/2014/chartex" xmlns:cx1="http://schemas.microsoft.com/office/drawing/2015/9/8/chartex" xmlns:mc="http://schemas.openxmlformats.org/markup-compatibility/2006" xmlns:o="urn:schemas-microsoft-com:office:office" xmlns:r="http://schemas.openxmlformats.org/officeDocument/2006/relationships" xmlns:m="http://schemas.openxmlformats.org/officeDocument/2006/math" xmlns:v="urn:schemas-microsoft-com:vml" xmlns:wp14="http://schemas.microsoft.com/office/word/2010/wordprocessingDrawing" xmlns:wp="http://schemas.openxmlformats.org/drawingml/2006/wordprocessingDrawing" xmlns:w10="urn:schemas-microsoft-com:office:word" xmlns:w="http://schemas.openxmlformats.org/wordprocessingml/2006/main" xmlns:w14="http://schemas.microsoft.com/office/word/2010/wordml" xmlns:w15="http://schemas.microsoft.com/office/word/2012/wordml" xmlns:w16se="http://schemas.microsoft.com/office/word/2015/wordml/symex" xmlns:wpg="http://schemas.microsoft.com/office/word/2010/wordprocessingGroup" xmlns:wpi="http://schemas.microsoft.com/office/word/2010/wordprocessingInk" xmlns:wne="http://schemas.microsoft.com/office/word/2006/wordml" xmlns:wps="http://schemas.microsoft.com/office/word/2010/wordprocessingShape" mc:Ignorable="w14 w15 w16se wp14">
   <w:sdt>
     <w:sdtPr>
       <w:id w:val="2019887558"/>
@@ -9498,7 +9377,7 @@
           <w:rPr>
             <w:noProof/>
           </w:rPr>
-          <w:t>iv</w:t>
+          <w:t>1</w:t>
         </w:r>
         <w:r>
           <w:rPr>
@@ -9518,7 +9397,7 @@
 </file>
 
 <file path=word/footer2.xml><?xml version="1.0" encoding="utf-8"?>
-<w:ftr xmlns:wpc="http://schemas.microsoft.com/office/word/2010/wordprocessingCanvas" xmlns:mc="http://schemas.openxmlformats.org/markup-compatibility/2006" xmlns:o="urn:schemas-microsoft-com:office:office" xmlns:r="http://schemas.openxmlformats.org/officeDocument/2006/relationships" xmlns:m="http://schemas.openxmlformats.org/officeDocument/2006/math" xmlns:v="urn:schemas-microsoft-com:vml" xmlns:wp14="http://schemas.microsoft.com/office/word/2010/wordprocessingDrawing" xmlns:wp="http://schemas.openxmlformats.org/drawingml/2006/wordprocessingDrawing" xmlns:w10="urn:schemas-microsoft-com:office:word" xmlns:w="http://schemas.openxmlformats.org/wordprocessingml/2006/main" xmlns:w14="http://schemas.microsoft.com/office/word/2010/wordml" xmlns:w15="http://schemas.microsoft.com/office/word/2012/wordml" xmlns:wpg="http://schemas.microsoft.com/office/word/2010/wordprocessingGroup" xmlns:wpi="http://schemas.microsoft.com/office/word/2010/wordprocessingInk" xmlns:wne="http://schemas.microsoft.com/office/word/2006/wordml" xmlns:wps="http://schemas.microsoft.com/office/word/2010/wordprocessingShape" mc:Ignorable="w14 w15 wp14">
+<w:ftr xmlns:wpc="http://schemas.microsoft.com/office/word/2010/wordprocessingCanvas" xmlns:cx="http://schemas.microsoft.com/office/drawing/2014/chartex" xmlns:cx1="http://schemas.microsoft.com/office/drawing/2015/9/8/chartex" xmlns:mc="http://schemas.openxmlformats.org/markup-compatibility/2006" xmlns:o="urn:schemas-microsoft-com:office:office" xmlns:r="http://schemas.openxmlformats.org/officeDocument/2006/relationships" xmlns:m="http://schemas.openxmlformats.org/officeDocument/2006/math" xmlns:v="urn:schemas-microsoft-com:vml" xmlns:wp14="http://schemas.microsoft.com/office/word/2010/wordprocessingDrawing" xmlns:wp="http://schemas.openxmlformats.org/drawingml/2006/wordprocessingDrawing" xmlns:w10="urn:schemas-microsoft-com:office:word" xmlns:w="http://schemas.openxmlformats.org/wordprocessingml/2006/main" xmlns:w14="http://schemas.microsoft.com/office/word/2010/wordml" xmlns:w15="http://schemas.microsoft.com/office/word/2012/wordml" xmlns:w16se="http://schemas.microsoft.com/office/word/2015/wordml/symex" xmlns:wpg="http://schemas.microsoft.com/office/word/2010/wordprocessingGroup" xmlns:wpi="http://schemas.microsoft.com/office/word/2010/wordprocessingInk" xmlns:wne="http://schemas.microsoft.com/office/word/2006/wordml" xmlns:wps="http://schemas.microsoft.com/office/word/2010/wordprocessingShape" mc:Ignorable="w14 w15 w16se wp14">
   <w:sdt>
     <w:sdtPr>
       <w:id w:val="-1197144274"/>
@@ -9568,7 +9447,7 @@
 </file>
 
 <file path=word/footer3.xml><?xml version="1.0" encoding="utf-8"?>
-<w:ftr xmlns:wpc="http://schemas.microsoft.com/office/word/2010/wordprocessingCanvas" xmlns:mc="http://schemas.openxmlformats.org/markup-compatibility/2006" xmlns:o="urn:schemas-microsoft-com:office:office" xmlns:r="http://schemas.openxmlformats.org/officeDocument/2006/relationships" xmlns:m="http://schemas.openxmlformats.org/officeDocument/2006/math" xmlns:v="urn:schemas-microsoft-com:vml" xmlns:wp14="http://schemas.microsoft.com/office/word/2010/wordprocessingDrawing" xmlns:wp="http://schemas.openxmlformats.org/drawingml/2006/wordprocessingDrawing" xmlns:w10="urn:schemas-microsoft-com:office:word" xmlns:w="http://schemas.openxmlformats.org/wordprocessingml/2006/main" xmlns:w14="http://schemas.microsoft.com/office/word/2010/wordml" xmlns:w15="http://schemas.microsoft.com/office/word/2012/wordml" xmlns:wpg="http://schemas.microsoft.com/office/word/2010/wordprocessingGroup" xmlns:wpi="http://schemas.microsoft.com/office/word/2010/wordprocessingInk" xmlns:wne="http://schemas.microsoft.com/office/word/2006/wordml" xmlns:wps="http://schemas.microsoft.com/office/word/2010/wordprocessingShape" mc:Ignorable="w14 w15 wp14">
+<w:ftr xmlns:wpc="http://schemas.microsoft.com/office/word/2010/wordprocessingCanvas" xmlns:cx="http://schemas.microsoft.com/office/drawing/2014/chartex" xmlns:cx1="http://schemas.microsoft.com/office/drawing/2015/9/8/chartex" xmlns:mc="http://schemas.openxmlformats.org/markup-compatibility/2006" xmlns:o="urn:schemas-microsoft-com:office:office" xmlns:r="http://schemas.openxmlformats.org/officeDocument/2006/relationships" xmlns:m="http://schemas.openxmlformats.org/officeDocument/2006/math" xmlns:v="urn:schemas-microsoft-com:vml" xmlns:wp14="http://schemas.microsoft.com/office/word/2010/wordprocessingDrawing" xmlns:wp="http://schemas.openxmlformats.org/drawingml/2006/wordprocessingDrawing" xmlns:w10="urn:schemas-microsoft-com:office:word" xmlns:w="http://schemas.openxmlformats.org/wordprocessingml/2006/main" xmlns:w14="http://schemas.microsoft.com/office/word/2010/wordml" xmlns:w15="http://schemas.microsoft.com/office/word/2012/wordml" xmlns:w16se="http://schemas.microsoft.com/office/word/2015/wordml/symex" xmlns:wpg="http://schemas.microsoft.com/office/word/2010/wordprocessingGroup" xmlns:wpi="http://schemas.microsoft.com/office/word/2010/wordprocessingInk" xmlns:wne="http://schemas.microsoft.com/office/word/2006/wordml" xmlns:wps="http://schemas.microsoft.com/office/word/2010/wordprocessingShape" mc:Ignorable="w14 w15 w16se wp14">
   <w:sdt>
     <w:sdtPr>
       <w:id w:val="-1558318200"/>
@@ -9624,7 +9503,7 @@
 </file>
 
 <file path=word/footnotes.xml><?xml version="1.0" encoding="utf-8"?>
-<w:footnotes xmlns:wpc="http://schemas.microsoft.com/office/word/2010/wordprocessingCanvas" xmlns:mc="http://schemas.openxmlformats.org/markup-compatibility/2006" xmlns:o="urn:schemas-microsoft-com:office:office" xmlns:r="http://schemas.openxmlformats.org/officeDocument/2006/relationships" xmlns:m="http://schemas.openxmlformats.org/officeDocument/2006/math" xmlns:v="urn:schemas-microsoft-com:vml" xmlns:wp14="http://schemas.microsoft.com/office/word/2010/wordprocessingDrawing" xmlns:wp="http://schemas.openxmlformats.org/drawingml/2006/wordprocessingDrawing" xmlns:w10="urn:schemas-microsoft-com:office:word" xmlns:w="http://schemas.openxmlformats.org/wordprocessingml/2006/main" xmlns:w14="http://schemas.microsoft.com/office/word/2010/wordml" xmlns:w15="http://schemas.microsoft.com/office/word/2012/wordml" xmlns:wpg="http://schemas.microsoft.com/office/word/2010/wordprocessingGroup" xmlns:wpi="http://schemas.microsoft.com/office/word/2010/wordprocessingInk" xmlns:wne="http://schemas.microsoft.com/office/word/2006/wordml" xmlns:wps="http://schemas.microsoft.com/office/word/2010/wordprocessingShape" mc:Ignorable="w14 w15 wp14">
+<w:footnotes xmlns:wpc="http://schemas.microsoft.com/office/word/2010/wordprocessingCanvas" xmlns:cx="http://schemas.microsoft.com/office/drawing/2014/chartex" xmlns:cx1="http://schemas.microsoft.com/office/drawing/2015/9/8/chartex" xmlns:mc="http://schemas.openxmlformats.org/markup-compatibility/2006" xmlns:o="urn:schemas-microsoft-com:office:office" xmlns:r="http://schemas.openxmlformats.org/officeDocument/2006/relationships" xmlns:m="http://schemas.openxmlformats.org/officeDocument/2006/math" xmlns:v="urn:schemas-microsoft-com:vml" xmlns:wp14="http://schemas.microsoft.com/office/word/2010/wordprocessingDrawing" xmlns:wp="http://schemas.openxmlformats.org/drawingml/2006/wordprocessingDrawing" xmlns:w10="urn:schemas-microsoft-com:office:word" xmlns:w="http://schemas.openxmlformats.org/wordprocessingml/2006/main" xmlns:w14="http://schemas.microsoft.com/office/word/2010/wordml" xmlns:w15="http://schemas.microsoft.com/office/word/2012/wordml" xmlns:w16se="http://schemas.microsoft.com/office/word/2015/wordml/symex" xmlns:wpg="http://schemas.microsoft.com/office/word/2010/wordprocessingGroup" xmlns:wpi="http://schemas.microsoft.com/office/word/2010/wordprocessingInk" xmlns:wne="http://schemas.microsoft.com/office/word/2006/wordml" xmlns:wps="http://schemas.microsoft.com/office/word/2010/wordprocessingShape" mc:Ignorable="w14 w15 w16se wp14">
   <w:footnote w:type="separator" w:id="-1">
     <w:p>
       <w:pPr>
@@ -9649,7 +9528,7 @@
 </file>
 
 <file path=word/header1.xml><?xml version="1.0" encoding="utf-8"?>
-<w:hdr xmlns:wpc="http://schemas.microsoft.com/office/word/2010/wordprocessingCanvas" xmlns:mc="http://schemas.openxmlformats.org/markup-compatibility/2006" xmlns:o="urn:schemas-microsoft-com:office:office" xmlns:r="http://schemas.openxmlformats.org/officeDocument/2006/relationships" xmlns:m="http://schemas.openxmlformats.org/officeDocument/2006/math" xmlns:v="urn:schemas-microsoft-com:vml" xmlns:wp14="http://schemas.microsoft.com/office/word/2010/wordprocessingDrawing" xmlns:wp="http://schemas.openxmlformats.org/drawingml/2006/wordprocessingDrawing" xmlns:w10="urn:schemas-microsoft-com:office:word" xmlns:w="http://schemas.openxmlformats.org/wordprocessingml/2006/main" xmlns:w14="http://schemas.microsoft.com/office/word/2010/wordml" xmlns:w15="http://schemas.microsoft.com/office/word/2012/wordml" xmlns:wpg="http://schemas.microsoft.com/office/word/2010/wordprocessingGroup" xmlns:wpi="http://schemas.microsoft.com/office/word/2010/wordprocessingInk" xmlns:wne="http://schemas.microsoft.com/office/word/2006/wordml" xmlns:wps="http://schemas.microsoft.com/office/word/2010/wordprocessingShape" mc:Ignorable="w14 w15 wp14">
+<w:hdr xmlns:wpc="http://schemas.microsoft.com/office/word/2010/wordprocessingCanvas" xmlns:cx="http://schemas.microsoft.com/office/drawing/2014/chartex" xmlns:cx1="http://schemas.microsoft.com/office/drawing/2015/9/8/chartex" xmlns:mc="http://schemas.openxmlformats.org/markup-compatibility/2006" xmlns:o="urn:schemas-microsoft-com:office:office" xmlns:r="http://schemas.openxmlformats.org/officeDocument/2006/relationships" xmlns:m="http://schemas.openxmlformats.org/officeDocument/2006/math" xmlns:v="urn:schemas-microsoft-com:vml" xmlns:wp14="http://schemas.microsoft.com/office/word/2010/wordprocessingDrawing" xmlns:wp="http://schemas.openxmlformats.org/drawingml/2006/wordprocessingDrawing" xmlns:w10="urn:schemas-microsoft-com:office:word" xmlns:w="http://schemas.openxmlformats.org/wordprocessingml/2006/main" xmlns:w14="http://schemas.microsoft.com/office/word/2010/wordml" xmlns:w15="http://schemas.microsoft.com/office/word/2012/wordml" xmlns:w16se="http://schemas.microsoft.com/office/word/2015/wordml/symex" xmlns:wpg="http://schemas.microsoft.com/office/word/2010/wordprocessingGroup" xmlns:wpi="http://schemas.microsoft.com/office/word/2010/wordprocessingInk" xmlns:wne="http://schemas.microsoft.com/office/word/2006/wordml" xmlns:wps="http://schemas.microsoft.com/office/word/2010/wordprocessingShape" mc:Ignorable="w14 w15 w16se wp14">
   <w:p>
     <w:pPr>
       <w:pStyle w:val="URSCCSIHeader"/>
@@ -9666,7 +9545,7 @@
 </file>
 
 <file path=word/numbering.xml><?xml version="1.0" encoding="utf-8"?>
-<w:numbering xmlns:wpc="http://schemas.microsoft.com/office/word/2010/wordprocessingCanvas" xmlns:mc="http://schemas.openxmlformats.org/markup-compatibility/2006" xmlns:o="urn:schemas-microsoft-com:office:office" xmlns:r="http://schemas.openxmlformats.org/officeDocument/2006/relationships" xmlns:m="http://schemas.openxmlformats.org/officeDocument/2006/math" xmlns:v="urn:schemas-microsoft-com:vml" xmlns:wp14="http://schemas.microsoft.com/office/word/2010/wordprocessingDrawing" xmlns:wp="http://schemas.openxmlformats.org/drawingml/2006/wordprocessingDrawing" xmlns:w10="urn:schemas-microsoft-com:office:word" xmlns:w="http://schemas.openxmlformats.org/wordprocessingml/2006/main" xmlns:w14="http://schemas.microsoft.com/office/word/2010/wordml" xmlns:w15="http://schemas.microsoft.com/office/word/2012/wordml" xmlns:wpg="http://schemas.microsoft.com/office/word/2010/wordprocessingGroup" xmlns:wpi="http://schemas.microsoft.com/office/word/2010/wordprocessingInk" xmlns:wne="http://schemas.microsoft.com/office/word/2006/wordml" xmlns:wps="http://schemas.microsoft.com/office/word/2010/wordprocessingShape" mc:Ignorable="w14 w15 wp14">
+<w:numbering xmlns:wpc="http://schemas.microsoft.com/office/word/2010/wordprocessingCanvas" xmlns:cx="http://schemas.microsoft.com/office/drawing/2014/chartex" xmlns:cx1="http://schemas.microsoft.com/office/drawing/2015/9/8/chartex" xmlns:mc="http://schemas.openxmlformats.org/markup-compatibility/2006" xmlns:o="urn:schemas-microsoft-com:office:office" xmlns:r="http://schemas.openxmlformats.org/officeDocument/2006/relationships" xmlns:m="http://schemas.openxmlformats.org/officeDocument/2006/math" xmlns:v="urn:schemas-microsoft-com:vml" xmlns:wp14="http://schemas.microsoft.com/office/word/2010/wordprocessingDrawing" xmlns:wp="http://schemas.openxmlformats.org/drawingml/2006/wordprocessingDrawing" xmlns:w10="urn:schemas-microsoft-com:office:word" xmlns:w="http://schemas.openxmlformats.org/wordprocessingml/2006/main" xmlns:w14="http://schemas.microsoft.com/office/word/2010/wordml" xmlns:w15="http://schemas.microsoft.com/office/word/2012/wordml" xmlns:w16se="http://schemas.microsoft.com/office/word/2015/wordml/symex" xmlns:wpg="http://schemas.microsoft.com/office/word/2010/wordprocessingGroup" xmlns:wpi="http://schemas.microsoft.com/office/word/2010/wordprocessingInk" xmlns:wne="http://schemas.microsoft.com/office/word/2006/wordml" xmlns:wps="http://schemas.microsoft.com/office/word/2010/wordprocessingShape" mc:Ignorable="w14 w15 w16se wp14">
   <w:abstractNum w:abstractNumId="0" w15:restartNumberingAfterBreak="0">
     <w:nsid w:val="FFFFFF80"/>
     <w:multiLevelType w:val="singleLevel"/>
@@ -13161,7 +13040,7 @@
 </file>
 
 <file path=word/styles.xml><?xml version="1.0" encoding="utf-8"?>
-<w:styles xmlns:mc="http://schemas.openxmlformats.org/markup-compatibility/2006" xmlns:r="http://schemas.openxmlformats.org/officeDocument/2006/relationships" xmlns:w="http://schemas.openxmlformats.org/wordprocessingml/2006/main" xmlns:w14="http://schemas.microsoft.com/office/word/2010/wordml" xmlns:w15="http://schemas.microsoft.com/office/word/2012/wordml" mc:Ignorable="w14 w15">
+<w:styles xmlns:mc="http://schemas.openxmlformats.org/markup-compatibility/2006" xmlns:r="http://schemas.openxmlformats.org/officeDocument/2006/relationships" xmlns:w="http://schemas.openxmlformats.org/wordprocessingml/2006/main" xmlns:w14="http://schemas.microsoft.com/office/word/2010/wordml" xmlns:w15="http://schemas.microsoft.com/office/word/2012/wordml" xmlns:w16se="http://schemas.microsoft.com/office/word/2015/wordml/symex" mc:Ignorable="w14 w15 w16se">
   <w:docDefaults>
     <w:rPrDefault>
       <w:rPr>
@@ -18057,7 +17936,7 @@
 </file>
 
 <file path=customXml/itemProps1.xml><?xml version="1.0" encoding="utf-8"?>
-<ds:datastoreItem xmlns:ds="http://schemas.openxmlformats.org/officeDocument/2006/customXml" ds:itemID="{C92CB5F4-665F-4D21-A0F6-778316C26BCC}">
+<ds:datastoreItem xmlns:ds="http://schemas.openxmlformats.org/officeDocument/2006/customXml" ds:itemID="{CCAA2492-6C5D-4A7E-8D33-308CEE174479}">
   <ds:schemaRefs>
     <ds:schemaRef ds:uri="http://schemas.openxmlformats.org/officeDocument/2006/bibliography"/>
   </ds:schemaRefs>

</xml_diff>